<commit_message>
Add week 3 agenda pdf.
</commit_message>
<xml_diff>
--- a/CPSC-24500/Week03/2017SpringW03Agenda.docx
+++ b/CPSC-24500/Week03/2017SpringW03Agenda.docx
@@ -37,8 +37,19 @@
           <w:sz w:val="28"/>
           <w:szCs w:val="28"/>
         </w:rPr>
-        <w:t xml:space="preserve"> – Week 2</w:t>
-      </w:r>
+        <w:t xml:space="preserve"> – Week </w:t>
+      </w:r>
+      <w:r>
+        <w:rPr>
+          <w:rFonts w:ascii="Arial" w:hAnsi="Arial" w:cs="Arial"/>
+          <w:b/>
+          <w:sz w:val="28"/>
+          <w:szCs w:val="28"/>
+        </w:rPr>
+        <w:t>3</w:t>
+      </w:r>
+      <w:bookmarkStart w:id="0" w:name="_GoBack"/>
+      <w:bookmarkEnd w:id="0"/>
     </w:p>
     <w:p>
       <w:pPr>
@@ -580,15 +591,7 @@
         <w:rPr>
           <w:rFonts w:cstheme="minorHAnsi"/>
         </w:rPr>
-        <w:t>HelloWorld applicatio</w:t>
-      </w:r>
-      <w:bookmarkStart w:id="0" w:name="_GoBack"/>
-      <w:bookmarkEnd w:id="0"/>
-      <w:r>
-        <w:rPr>
-          <w:rFonts w:cstheme="minorHAnsi"/>
-        </w:rPr>
-        <w:t>n.</w:t>
+        <w:t>HelloWorld application.</w:t>
       </w:r>
     </w:p>
     <w:p>
@@ -816,21 +819,7 @@
             <w:rStyle w:val="Hyperlink"/>
             <w:rFonts w:cstheme="minorHAnsi"/>
           </w:rPr>
-          <w:t>[lin</w:t>
-        </w:r>
-        <w:r>
-          <w:rPr>
-            <w:rStyle w:val="Hyperlink"/>
-            <w:rFonts w:cstheme="minorHAnsi"/>
-          </w:rPr>
-          <w:t>k</w:t>
-        </w:r>
-        <w:r>
-          <w:rPr>
-            <w:rStyle w:val="Hyperlink"/>
-            <w:rFonts w:cstheme="minorHAnsi"/>
-          </w:rPr>
-          <w:t>]</w:t>
+          <w:t>[link]</w:t>
         </w:r>
       </w:hyperlink>
       <w:r>

</xml_diff>

<commit_message>
Add and update week 3 files.
</commit_message>
<xml_diff>
--- a/CPSC-24500/Week03/2017SpringW03Agenda.docx
+++ b/CPSC-24500/Week03/2017SpringW03Agenda.docx
@@ -48,8 +48,6 @@
         </w:rPr>
         <w:t>3</w:t>
       </w:r>
-      <w:bookmarkStart w:id="0" w:name="_GoBack"/>
-      <w:bookmarkEnd w:id="0"/>
     </w:p>
     <w:p>
       <w:pPr>
@@ -375,25 +373,7 @@
         <w:rPr>
           <w:rFonts w:cstheme="minorHAnsi"/>
         </w:rPr>
-        <w:t xml:space="preserve">Watch the </w:t>
-      </w:r>
-      <w:r>
-        <w:rPr>
-          <w:rFonts w:cstheme="minorHAnsi"/>
-        </w:rPr>
-        <w:t xml:space="preserve">Object-Oriented Programming week 2 </w:t>
-      </w:r>
-      <w:r>
-        <w:rPr>
-          <w:rFonts w:cstheme="minorHAnsi"/>
-        </w:rPr>
-        <w:t>video</w:t>
-      </w:r>
-      <w:r>
-        <w:rPr>
-          <w:rFonts w:cstheme="minorHAnsi"/>
-        </w:rPr>
-        <w:t xml:space="preserve"> </w:t>
+        <w:t xml:space="preserve">Double-check the source code that is available either through a browser </w:t>
       </w:r>
       <w:hyperlink r:id="rId7" w:history="1">
         <w:r>
@@ -408,82 +388,37 @@
         <w:rPr>
           <w:rFonts w:cstheme="minorHAnsi"/>
         </w:rPr>
-        <w:t>. You may want to follow a</w:t>
-      </w:r>
-      <w:r>
-        <w:rPr>
-          <w:rFonts w:cstheme="minorHAnsi"/>
-        </w:rPr>
-        <w:t xml:space="preserve">long in the notes </w:t>
-      </w:r>
-      <w:r>
-        <w:rPr>
-          <w:rFonts w:cstheme="minorHAnsi"/>
-        </w:rPr>
-        <w:t>and/or answer some assignment questions as you view the topics</w:t>
-      </w:r>
-      <w:r>
-        <w:rPr>
-          <w:rFonts w:cstheme="minorHAnsi"/>
-        </w:rPr>
-        <w:t xml:space="preserve"> in the video</w:t>
-      </w:r>
-      <w:r>
-        <w:rPr>
-          <w:rFonts w:cstheme="minorHAnsi"/>
-        </w:rPr>
-        <w:t xml:space="preserve">. </w:t>
-      </w:r>
-    </w:p>
-    <w:p>
-      <w:pPr>
-        <w:pStyle w:val="ListParagraph"/>
-        <w:spacing w:before="240" w:after="0"/>
-        <w:rPr>
-          <w:rFonts w:cstheme="minorHAnsi"/>
-        </w:rPr>
-      </w:pPr>
-      <w:r>
-        <w:rPr>
-          <w:rFonts w:cstheme="minorHAnsi"/>
-          <w:u w:val="single"/>
-        </w:rPr>
-        <w:t>Note</w:t>
-      </w:r>
-      <w:r>
-        <w:rPr>
-          <w:rFonts w:cstheme="minorHAnsi"/>
-        </w:rPr>
-        <w:t xml:space="preserve">: These first three activities should only take about an hour. </w:t>
-      </w:r>
-      <w:r>
-        <w:rPr>
-          <w:rFonts w:cstheme="minorHAnsi"/>
-        </w:rPr>
-        <w:t>Answering the assignment questions will</w:t>
-      </w:r>
-      <w:r>
-        <w:rPr>
-          <w:rFonts w:cstheme="minorHAnsi"/>
-        </w:rPr>
-        <w:t xml:space="preserve"> likely</w:t>
-      </w:r>
-      <w:r>
-        <w:rPr>
-          <w:rFonts w:cstheme="minorHAnsi"/>
-        </w:rPr>
-        <w:t xml:space="preserve"> take considerably longer.</w:t>
-      </w:r>
-    </w:p>
-    <w:p>
-      <w:pPr>
-        <w:pStyle w:val="ListParagraph"/>
-        <w:spacing w:before="240" w:after="0"/>
-        <w:rPr>
-          <w:rFonts w:cstheme="minorHAnsi"/>
-          <w:u w:val="single"/>
-        </w:rPr>
-      </w:pPr>
+        <w:t xml:space="preserve"> and/or by executing “</w:t>
+      </w:r>
+      <w:proofErr w:type="spellStart"/>
+      <w:r>
+        <w:rPr>
+          <w:rFonts w:cstheme="minorHAnsi"/>
+        </w:rPr>
+        <w:t>git</w:t>
+      </w:r>
+      <w:proofErr w:type="spellEnd"/>
+      <w:r>
+        <w:rPr>
+          <w:rFonts w:cstheme="minorHAnsi"/>
+        </w:rPr>
+        <w:t xml:space="preserve"> clone </w:t>
+      </w:r>
+      <w:hyperlink r:id="rId8" w:history="1">
+        <w:r>
+          <w:rPr>
+            <w:rStyle w:val="Hyperlink"/>
+            <w:rFonts w:cstheme="minorHAnsi"/>
+          </w:rPr>
+          <w:t>https://github.com/EricJPogue/CPSC-24500.git</w:t>
+        </w:r>
+      </w:hyperlink>
+      <w:r>
+        <w:rPr>
+          <w:rFonts w:cstheme="minorHAnsi"/>
+        </w:rPr>
+        <w:t xml:space="preserve">”. </w:t>
+      </w:r>
     </w:p>
     <w:p>
       <w:pPr>
@@ -502,225 +437,37 @@
         <w:rPr>
           <w:rFonts w:cstheme="minorHAnsi"/>
         </w:rPr>
-        <w:t xml:space="preserve">Set up your local Java development environment based on the </w:t>
-      </w:r>
-      <w:r>
-        <w:rPr>
-          <w:rFonts w:cstheme="minorHAnsi"/>
-        </w:rPr>
-        <w:t xml:space="preserve">information at the end of the </w:t>
-      </w:r>
-      <w:r>
-        <w:rPr>
-          <w:rFonts w:cstheme="minorHAnsi"/>
-        </w:rPr>
-        <w:t xml:space="preserve">Object-Oriented Programming week 2 </w:t>
-      </w:r>
-      <w:r>
-        <w:rPr>
-          <w:rFonts w:cstheme="minorHAnsi"/>
-        </w:rPr>
-        <w:t>video.</w:t>
-      </w:r>
-    </w:p>
-    <w:p>
-      <w:pPr>
-        <w:pStyle w:val="ListParagraph"/>
-        <w:numPr>
-          <w:ilvl w:val="0"/>
-          <w:numId w:val="6"/>
-        </w:numPr>
-        <w:spacing w:before="240" w:after="0"/>
-        <w:rPr>
-          <w:rFonts w:cstheme="minorHAnsi"/>
-          <w:u w:val="single"/>
-        </w:rPr>
-      </w:pPr>
-      <w:r>
-        <w:rPr>
-          <w:rFonts w:cstheme="minorHAnsi"/>
-        </w:rPr>
         <w:t xml:space="preserve">Watch the </w:t>
       </w:r>
       <w:r>
         <w:rPr>
           <w:rFonts w:cstheme="minorHAnsi"/>
         </w:rPr>
-        <w:t>HelloWorld</w:t>
-      </w:r>
-      <w:r>
-        <w:rPr>
-          <w:rFonts w:cstheme="minorHAnsi"/>
-        </w:rPr>
-        <w:t xml:space="preserve"> video </w:t>
-      </w:r>
-      <w:hyperlink r:id="rId8" w:history="1">
-        <w:r>
-          <w:rPr>
-            <w:rStyle w:val="Hyperlink"/>
-            <w:rFonts w:cstheme="minorHAnsi"/>
-          </w:rPr>
-          <w:t>[link]</w:t>
-        </w:r>
-      </w:hyperlink>
-      <w:r>
-        <w:rPr>
-          <w:rFonts w:cstheme="minorHAnsi"/>
-        </w:rPr>
-        <w:t xml:space="preserve">. Then </w:t>
-      </w:r>
-      <w:r>
-        <w:rPr>
-          <w:rFonts w:cstheme="minorHAnsi"/>
-        </w:rPr>
-        <w:t xml:space="preserve">code, compile, and </w:t>
-      </w:r>
-      <w:r>
-        <w:rPr>
-          <w:rFonts w:cstheme="minorHAnsi"/>
-        </w:rPr>
-        <w:t xml:space="preserve">execute your </w:t>
-      </w:r>
-      <w:r>
-        <w:rPr>
-          <w:rFonts w:cstheme="minorHAnsi"/>
-        </w:rPr>
-        <w:t xml:space="preserve">own </w:t>
-      </w:r>
-      <w:r>
-        <w:rPr>
-          <w:rFonts w:cstheme="minorHAnsi"/>
-        </w:rPr>
-        <w:t>HelloWorld application.</w:t>
-      </w:r>
-    </w:p>
-    <w:p>
-      <w:pPr>
-        <w:pStyle w:val="ListParagraph"/>
-        <w:spacing w:before="240" w:after="0"/>
-        <w:rPr>
-          <w:rFonts w:cstheme="minorHAnsi"/>
-        </w:rPr>
-      </w:pPr>
-      <w:r>
-        <w:rPr>
-          <w:rFonts w:cstheme="minorHAnsi"/>
-          <w:u w:val="single"/>
-        </w:rPr>
-        <w:t>Note</w:t>
-      </w:r>
-      <w:r>
-        <w:rPr>
-          <w:rFonts w:cstheme="minorHAnsi"/>
-        </w:rPr>
-        <w:t xml:space="preserve">: It is hard to know how long it will take you to run through these items. It will depend on download times and any issues you run into. Let me know how things are going, and we may </w:t>
-      </w:r>
-      <w:r>
-        <w:rPr>
-          <w:rFonts w:cstheme="minorHAnsi"/>
-        </w:rPr>
-        <w:t>adjust some of the remaining items as needed.</w:t>
-      </w:r>
-    </w:p>
-    <w:p>
-      <w:pPr>
-        <w:pStyle w:val="ListParagraph"/>
-        <w:spacing w:before="240" w:after="0"/>
-        <w:rPr>
-          <w:rFonts w:cstheme="minorHAnsi"/>
-        </w:rPr>
-      </w:pPr>
-    </w:p>
-    <w:p>
-      <w:pPr>
-        <w:pStyle w:val="ListParagraph"/>
-        <w:numPr>
-          <w:ilvl w:val="0"/>
-          <w:numId w:val="6"/>
-        </w:numPr>
-        <w:spacing w:before="240" w:after="0"/>
-        <w:rPr>
-          <w:rFonts w:cstheme="minorHAnsi"/>
-          <w:u w:val="single"/>
-        </w:rPr>
-      </w:pPr>
-      <w:r>
-        <w:rPr>
-          <w:rFonts w:cstheme="minorHAnsi"/>
-        </w:rPr>
-        <w:t>Participate in the Tuesday 3pm discussion and lecture… or watch the resulting video</w:t>
-      </w:r>
-      <w:r>
-        <w:rPr>
-          <w:rFonts w:cstheme="minorHAnsi"/>
-        </w:rPr>
-        <w:t>. A link will be provided when it is available</w:t>
-      </w:r>
-      <w:r>
-        <w:rPr>
-          <w:rFonts w:cstheme="minorHAnsi"/>
-        </w:rPr>
-        <w:t>.</w:t>
-      </w:r>
-    </w:p>
-    <w:p>
-      <w:pPr>
-        <w:pStyle w:val="ListParagraph"/>
-        <w:numPr>
-          <w:ilvl w:val="0"/>
-          <w:numId w:val="6"/>
-        </w:numPr>
-        <w:spacing w:before="240" w:after="0"/>
-        <w:rPr>
-          <w:rFonts w:cstheme="minorHAnsi"/>
-          <w:u w:val="single"/>
-        </w:rPr>
-      </w:pPr>
-      <w:r>
-        <w:rPr>
-          <w:rFonts w:cstheme="minorHAnsi"/>
-        </w:rPr>
-        <w:t xml:space="preserve">Complete your Discussion Board posting by the end of the day Wednesday. </w:t>
-      </w:r>
-    </w:p>
-    <w:p>
-      <w:pPr>
-        <w:pStyle w:val="ListParagraph"/>
-        <w:numPr>
-          <w:ilvl w:val="0"/>
-          <w:numId w:val="6"/>
-        </w:numPr>
-        <w:spacing w:before="240" w:after="0"/>
-        <w:rPr>
-          <w:rFonts w:cstheme="minorHAnsi"/>
-          <w:u w:val="single"/>
-        </w:rPr>
-      </w:pPr>
-      <w:r>
-        <w:rPr>
-          <w:rFonts w:cstheme="minorHAnsi"/>
-        </w:rPr>
-        <w:t>Respond to one or more other Discussion Board postings by the end of the day Friday.</w:t>
-      </w:r>
-    </w:p>
-    <w:p>
-      <w:pPr>
-        <w:pStyle w:val="ListParagraph"/>
-        <w:numPr>
-          <w:ilvl w:val="0"/>
-          <w:numId w:val="6"/>
-        </w:numPr>
-        <w:spacing w:before="240" w:after="0"/>
-        <w:rPr>
-          <w:rFonts w:cstheme="minorHAnsi"/>
-          <w:u w:val="single"/>
-        </w:rPr>
-      </w:pPr>
-      <w:r>
-        <w:rPr>
-          <w:rFonts w:cstheme="minorHAnsi"/>
-        </w:rPr>
-        <w:t xml:space="preserve">Complete your week 2 assignment </w:t>
+        <w:t xml:space="preserve">Object-Oriented Programming week </w:t>
+      </w:r>
+      <w:r>
+        <w:rPr>
+          <w:rFonts w:cstheme="minorHAnsi"/>
+        </w:rPr>
+        <w:t>3</w:t>
+      </w:r>
+      <w:r>
+        <w:rPr>
+          <w:rFonts w:cstheme="minorHAnsi"/>
+        </w:rPr>
+        <w:t xml:space="preserve"> </w:t>
+      </w:r>
+      <w:r>
+        <w:rPr>
+          <w:rFonts w:cstheme="minorHAnsi"/>
+        </w:rPr>
+        <w:t>video</w:t>
+      </w:r>
+      <w:r>
+        <w:rPr>
+          <w:rFonts w:cstheme="minorHAnsi"/>
+        </w:rPr>
+        <w:t xml:space="preserve"> </w:t>
       </w:r>
       <w:hyperlink r:id="rId9" w:history="1">
         <w:r>
@@ -733,17 +480,73 @@
       </w:hyperlink>
       <w:r>
         <w:rPr>
-          <w:rStyle w:val="Hyperlink"/>
-          <w:rFonts w:cstheme="minorHAnsi"/>
-          <w:u w:val="none"/>
-        </w:rPr>
-        <w:t xml:space="preserve"> </w:t>
-      </w:r>
-      <w:r>
-        <w:rPr>
-          <w:rFonts w:cstheme="minorHAnsi"/>
-        </w:rPr>
-        <w:t xml:space="preserve">and turn it in through the Blackboard “Homework” link by the end of the day Sunday. </w:t>
+          <w:rFonts w:cstheme="minorHAnsi"/>
+        </w:rPr>
+        <w:t>. You may want to follow a</w:t>
+      </w:r>
+      <w:r>
+        <w:rPr>
+          <w:rFonts w:cstheme="minorHAnsi"/>
+        </w:rPr>
+        <w:t xml:space="preserve">long in the notes </w:t>
+      </w:r>
+      <w:r>
+        <w:rPr>
+          <w:rFonts w:cstheme="minorHAnsi"/>
+        </w:rPr>
+        <w:t>and/or answer some assignment questions as you view the topics</w:t>
+      </w:r>
+      <w:r>
+        <w:rPr>
+          <w:rFonts w:cstheme="minorHAnsi"/>
+        </w:rPr>
+        <w:t xml:space="preserve"> in the video</w:t>
+      </w:r>
+      <w:r>
+        <w:rPr>
+          <w:rFonts w:cstheme="minorHAnsi"/>
+        </w:rPr>
+        <w:t xml:space="preserve">. </w:t>
+      </w:r>
+    </w:p>
+    <w:p>
+      <w:pPr>
+        <w:pStyle w:val="ListParagraph"/>
+        <w:spacing w:before="240" w:after="0"/>
+        <w:rPr>
+          <w:rFonts w:cstheme="minorHAnsi"/>
+        </w:rPr>
+      </w:pPr>
+      <w:r>
+        <w:rPr>
+          <w:rFonts w:cstheme="minorHAnsi"/>
+          <w:u w:val="single"/>
+        </w:rPr>
+        <w:t>Note</w:t>
+      </w:r>
+      <w:r>
+        <w:rPr>
+          <w:rFonts w:cstheme="minorHAnsi"/>
+        </w:rPr>
+        <w:t xml:space="preserve">: These first three activities should only take about an hour. </w:t>
+      </w:r>
+      <w:r>
+        <w:rPr>
+          <w:rFonts w:cstheme="minorHAnsi"/>
+        </w:rPr>
+        <w:t>Answering the assignment questions will</w:t>
+      </w:r>
+      <w:r>
+        <w:rPr>
+          <w:rFonts w:cstheme="minorHAnsi"/>
+        </w:rPr>
+        <w:t xml:space="preserve"> likely</w:t>
+      </w:r>
+      <w:r>
+        <w:rPr>
+          <w:rFonts w:cstheme="minorHAnsi"/>
+        </w:rPr>
+        <w:t xml:space="preserve"> take considerably longer.</w:t>
       </w:r>
     </w:p>
     <w:p>
@@ -773,12 +576,291 @@
         <w:rPr>
           <w:rFonts w:cstheme="minorHAnsi"/>
         </w:rPr>
+        <w:t>Set up your local Java development env</w:t>
+      </w:r>
+      <w:bookmarkStart w:id="0" w:name="_GoBack"/>
+      <w:bookmarkEnd w:id="0"/>
+      <w:r>
+        <w:rPr>
+          <w:rFonts w:cstheme="minorHAnsi"/>
+        </w:rPr>
+        <w:t xml:space="preserve">ironment based on the </w:t>
+      </w:r>
+      <w:r>
+        <w:rPr>
+          <w:rFonts w:cstheme="minorHAnsi"/>
+        </w:rPr>
+        <w:t xml:space="preserve">information at the end of the </w:t>
+      </w:r>
+      <w:r>
+        <w:rPr>
+          <w:rFonts w:cstheme="minorHAnsi"/>
+        </w:rPr>
+        <w:t xml:space="preserve">Object-Oriented Programming week 2 </w:t>
+      </w:r>
+      <w:r>
+        <w:rPr>
+          <w:rFonts w:cstheme="minorHAnsi"/>
+        </w:rPr>
+        <w:t>video.</w:t>
+      </w:r>
+    </w:p>
+    <w:p>
+      <w:pPr>
+        <w:pStyle w:val="ListParagraph"/>
+        <w:numPr>
+          <w:ilvl w:val="0"/>
+          <w:numId w:val="6"/>
+        </w:numPr>
+        <w:spacing w:before="240" w:after="0"/>
+        <w:rPr>
+          <w:rFonts w:cstheme="minorHAnsi"/>
+          <w:u w:val="single"/>
+        </w:rPr>
+      </w:pPr>
+      <w:r>
+        <w:rPr>
+          <w:rFonts w:cstheme="minorHAnsi"/>
+        </w:rPr>
         <w:t xml:space="preserve">Watch the </w:t>
       </w:r>
       <w:r>
         <w:rPr>
           <w:rFonts w:cstheme="minorHAnsi"/>
         </w:rPr>
+        <w:t>HelloWorld</w:t>
+      </w:r>
+      <w:r>
+        <w:rPr>
+          <w:rFonts w:cstheme="minorHAnsi"/>
+        </w:rPr>
+        <w:t xml:space="preserve"> video </w:t>
+      </w:r>
+      <w:hyperlink r:id="rId10" w:history="1">
+        <w:r>
+          <w:rPr>
+            <w:rStyle w:val="Hyperlink"/>
+            <w:rFonts w:cstheme="minorHAnsi"/>
+          </w:rPr>
+          <w:t>[link]</w:t>
+        </w:r>
+      </w:hyperlink>
+      <w:r>
+        <w:rPr>
+          <w:rFonts w:cstheme="minorHAnsi"/>
+        </w:rPr>
+        <w:t xml:space="preserve">. Then </w:t>
+      </w:r>
+      <w:r>
+        <w:rPr>
+          <w:rFonts w:cstheme="minorHAnsi"/>
+        </w:rPr>
+        <w:t xml:space="preserve">code, compile, and </w:t>
+      </w:r>
+      <w:r>
+        <w:rPr>
+          <w:rFonts w:cstheme="minorHAnsi"/>
+        </w:rPr>
+        <w:t xml:space="preserve">execute your </w:t>
+      </w:r>
+      <w:r>
+        <w:rPr>
+          <w:rFonts w:cstheme="minorHAnsi"/>
+        </w:rPr>
+        <w:t xml:space="preserve">own </w:t>
+      </w:r>
+      <w:r>
+        <w:rPr>
+          <w:rFonts w:cstheme="minorHAnsi"/>
+        </w:rPr>
+        <w:t>HelloWorld application.</w:t>
+      </w:r>
+    </w:p>
+    <w:p>
+      <w:pPr>
+        <w:pStyle w:val="ListParagraph"/>
+        <w:spacing w:before="240" w:after="0"/>
+        <w:rPr>
+          <w:rFonts w:cstheme="minorHAnsi"/>
+        </w:rPr>
+      </w:pPr>
+      <w:r>
+        <w:rPr>
+          <w:rFonts w:cstheme="minorHAnsi"/>
+          <w:u w:val="single"/>
+        </w:rPr>
+        <w:t>Note</w:t>
+      </w:r>
+      <w:r>
+        <w:rPr>
+          <w:rFonts w:cstheme="minorHAnsi"/>
+        </w:rPr>
+        <w:t xml:space="preserve">: It is hard to know how long it will take you to run through these items. It will depend on download times and any issues you run into. Let me know how things are going, and we may </w:t>
+      </w:r>
+      <w:r>
+        <w:rPr>
+          <w:rFonts w:cstheme="minorHAnsi"/>
+        </w:rPr>
+        <w:t>adjust some of the remaining items as needed.</w:t>
+      </w:r>
+    </w:p>
+    <w:p>
+      <w:pPr>
+        <w:pStyle w:val="ListParagraph"/>
+        <w:spacing w:before="240" w:after="0"/>
+        <w:rPr>
+          <w:rFonts w:cstheme="minorHAnsi"/>
+        </w:rPr>
+      </w:pPr>
+    </w:p>
+    <w:p>
+      <w:pPr>
+        <w:pStyle w:val="ListParagraph"/>
+        <w:numPr>
+          <w:ilvl w:val="0"/>
+          <w:numId w:val="6"/>
+        </w:numPr>
+        <w:spacing w:before="240" w:after="0"/>
+        <w:rPr>
+          <w:rFonts w:cstheme="minorHAnsi"/>
+          <w:u w:val="single"/>
+        </w:rPr>
+      </w:pPr>
+      <w:r>
+        <w:rPr>
+          <w:rFonts w:cstheme="minorHAnsi"/>
+        </w:rPr>
+        <w:t>Participate in the Tuesday 3pm discussion and lecture… or watch the resulting video</w:t>
+      </w:r>
+      <w:r>
+        <w:rPr>
+          <w:rFonts w:cstheme="minorHAnsi"/>
+        </w:rPr>
+        <w:t>. A link will be provided when it is available</w:t>
+      </w:r>
+      <w:r>
+        <w:rPr>
+          <w:rFonts w:cstheme="minorHAnsi"/>
+        </w:rPr>
+        <w:t>.</w:t>
+      </w:r>
+    </w:p>
+    <w:p>
+      <w:pPr>
+        <w:pStyle w:val="ListParagraph"/>
+        <w:numPr>
+          <w:ilvl w:val="0"/>
+          <w:numId w:val="6"/>
+        </w:numPr>
+        <w:spacing w:before="240" w:after="0"/>
+        <w:rPr>
+          <w:rFonts w:cstheme="minorHAnsi"/>
+          <w:u w:val="single"/>
+        </w:rPr>
+      </w:pPr>
+      <w:r>
+        <w:rPr>
+          <w:rFonts w:cstheme="minorHAnsi"/>
+        </w:rPr>
+        <w:t xml:space="preserve">Complete your Discussion Board posting by the end of the day Wednesday. </w:t>
+      </w:r>
+    </w:p>
+    <w:p>
+      <w:pPr>
+        <w:pStyle w:val="ListParagraph"/>
+        <w:numPr>
+          <w:ilvl w:val="0"/>
+          <w:numId w:val="6"/>
+        </w:numPr>
+        <w:spacing w:before="240" w:after="0"/>
+        <w:rPr>
+          <w:rFonts w:cstheme="minorHAnsi"/>
+          <w:u w:val="single"/>
+        </w:rPr>
+      </w:pPr>
+      <w:r>
+        <w:rPr>
+          <w:rFonts w:cstheme="minorHAnsi"/>
+        </w:rPr>
+        <w:t>Respond to one or more other Discussion Board postings by the end of the day Friday.</w:t>
+      </w:r>
+    </w:p>
+    <w:p>
+      <w:pPr>
+        <w:pStyle w:val="ListParagraph"/>
+        <w:numPr>
+          <w:ilvl w:val="0"/>
+          <w:numId w:val="6"/>
+        </w:numPr>
+        <w:spacing w:before="240" w:after="0"/>
+        <w:rPr>
+          <w:rFonts w:cstheme="minorHAnsi"/>
+          <w:u w:val="single"/>
+        </w:rPr>
+      </w:pPr>
+      <w:r>
+        <w:rPr>
+          <w:rFonts w:cstheme="minorHAnsi"/>
+        </w:rPr>
+        <w:t xml:space="preserve">Complete your week 2 assignment </w:t>
+      </w:r>
+      <w:hyperlink r:id="rId11" w:history="1">
+        <w:r>
+          <w:rPr>
+            <w:rStyle w:val="Hyperlink"/>
+            <w:rFonts w:cstheme="minorHAnsi"/>
+          </w:rPr>
+          <w:t>[link]</w:t>
+        </w:r>
+      </w:hyperlink>
+      <w:r>
+        <w:rPr>
+          <w:rStyle w:val="Hyperlink"/>
+          <w:rFonts w:cstheme="minorHAnsi"/>
+          <w:u w:val="none"/>
+        </w:rPr>
+        <w:t xml:space="preserve"> </w:t>
+      </w:r>
+      <w:r>
+        <w:rPr>
+          <w:rFonts w:cstheme="minorHAnsi"/>
+        </w:rPr>
+        <w:t xml:space="preserve">and turn it in through the Blackboard “Homework” link by the end of the day Sunday. </w:t>
+      </w:r>
+    </w:p>
+    <w:p>
+      <w:pPr>
+        <w:pStyle w:val="ListParagraph"/>
+        <w:spacing w:before="240" w:after="0"/>
+        <w:rPr>
+          <w:rFonts w:cstheme="minorHAnsi"/>
+          <w:u w:val="single"/>
+        </w:rPr>
+      </w:pPr>
+    </w:p>
+    <w:p>
+      <w:pPr>
+        <w:pStyle w:val="ListParagraph"/>
+        <w:numPr>
+          <w:ilvl w:val="0"/>
+          <w:numId w:val="6"/>
+        </w:numPr>
+        <w:spacing w:before="240" w:after="0"/>
+        <w:rPr>
+          <w:rFonts w:cstheme="minorHAnsi"/>
+          <w:u w:val="single"/>
+        </w:rPr>
+      </w:pPr>
+      <w:r>
+        <w:rPr>
+          <w:rFonts w:cstheme="minorHAnsi"/>
+        </w:rPr>
+        <w:t xml:space="preserve">Watch the </w:t>
+      </w:r>
+      <w:r>
+        <w:rPr>
+          <w:rFonts w:cstheme="minorHAnsi"/>
+        </w:rPr>
         <w:t>U</w:t>
       </w:r>
       <w:r>
@@ -813,7 +895,7 @@
         </w:rPr>
         <w:t xml:space="preserve"> </w:t>
       </w:r>
-      <w:hyperlink r:id="rId10" w:history="1">
+      <w:hyperlink r:id="rId12" w:history="1">
         <w:r>
           <w:rPr>
             <w:rStyle w:val="Hyperlink"/>

</xml_diff>

<commit_message>
Update Agenda with lecture link.
</commit_message>
<xml_diff>
--- a/CPSC-24500/Week03/2017SpringW03Agenda.docx
+++ b/CPSC-24500/Week03/2017SpringW03Agenda.docx
@@ -547,6 +547,340 @@
         <w:t xml:space="preserve"> </w:t>
       </w:r>
       <w:hyperlink r:id="rId8" w:history="1">
+        <w:r>
+          <w:rPr>
+            <w:rStyle w:val="Hyperlink"/>
+            <w:rFonts w:cstheme="minorHAnsi"/>
+          </w:rPr>
+          <w:t>[link]</w:t>
+        </w:r>
+      </w:hyperlink>
+      <w:r>
+        <w:rPr>
+          <w:rFonts w:cstheme="minorHAnsi"/>
+        </w:rPr>
+        <w:t xml:space="preserve">. You </w:t>
+      </w:r>
+      <w:r>
+        <w:rPr>
+          <w:rFonts w:cstheme="minorHAnsi"/>
+        </w:rPr>
+        <w:t xml:space="preserve">will want to </w:t>
+      </w:r>
+      <w:r>
+        <w:rPr>
+          <w:rFonts w:cstheme="minorHAnsi"/>
+        </w:rPr>
+        <w:t>follow a</w:t>
+      </w:r>
+      <w:r>
+        <w:rPr>
+          <w:rFonts w:cstheme="minorHAnsi"/>
+        </w:rPr>
+        <w:t xml:space="preserve">long in the notes </w:t>
+      </w:r>
+      <w:r>
+        <w:rPr>
+          <w:rFonts w:cstheme="minorHAnsi"/>
+        </w:rPr>
+        <w:t xml:space="preserve">and/or answer some assignment </w:t>
+      </w:r>
+      <w:r>
+        <w:rPr>
+          <w:rFonts w:cstheme="minorHAnsi"/>
+        </w:rPr>
+        <w:t>questions as you watch</w:t>
+      </w:r>
+      <w:r>
+        <w:rPr>
+          <w:rFonts w:cstheme="minorHAnsi"/>
+        </w:rPr>
+        <w:t xml:space="preserve">. </w:t>
+      </w:r>
+    </w:p>
+    <w:p>
+      <w:pPr>
+        <w:pStyle w:val="ListParagraph"/>
+        <w:spacing w:before="240" w:after="0"/>
+        <w:rPr>
+          <w:rFonts w:cstheme="minorHAnsi"/>
+        </w:rPr>
+      </w:pPr>
+      <w:r>
+        <w:rPr>
+          <w:rFonts w:cstheme="minorHAnsi"/>
+          <w:u w:val="single"/>
+        </w:rPr>
+        <w:t>Note</w:t>
+      </w:r>
+      <w:r>
+        <w:rPr>
+          <w:rFonts w:cstheme="minorHAnsi"/>
+        </w:rPr>
+        <w:t xml:space="preserve">: These activities </w:t>
+      </w:r>
+      <w:r>
+        <w:rPr>
+          <w:rFonts w:cstheme="minorHAnsi"/>
+        </w:rPr>
+        <w:t>will likely take you about 2 hours</w:t>
+      </w:r>
+      <w:r>
+        <w:rPr>
+          <w:rFonts w:cstheme="minorHAnsi"/>
+        </w:rPr>
+        <w:t xml:space="preserve">. </w:t>
+      </w:r>
+      <w:r>
+        <w:rPr>
+          <w:rFonts w:cstheme="minorHAnsi"/>
+        </w:rPr>
+        <w:t>Keep you</w:t>
+      </w:r>
+      <w:r>
+        <w:rPr>
+          <w:rFonts w:cstheme="minorHAnsi"/>
+        </w:rPr>
+        <w:t>r</w:t>
+      </w:r>
+      <w:r>
+        <w:rPr>
+          <w:rFonts w:cstheme="minorHAnsi"/>
+        </w:rPr>
+        <w:t xml:space="preserve"> f</w:t>
+      </w:r>
+      <w:r>
+        <w:rPr>
+          <w:rFonts w:cstheme="minorHAnsi"/>
+        </w:rPr>
+        <w:t xml:space="preserve">ocus on the </w:t>
+      </w:r>
+      <w:r>
+        <w:rPr>
+          <w:rFonts w:cstheme="minorHAnsi"/>
+        </w:rPr>
+        <w:t xml:space="preserve">topics that will help you with the </w:t>
+      </w:r>
+      <w:proofErr w:type="spellStart"/>
+      <w:r>
+        <w:rPr>
+          <w:rFonts w:cstheme="minorHAnsi"/>
+        </w:rPr>
+        <w:t>FaceDraw</w:t>
+      </w:r>
+      <w:proofErr w:type="spellEnd"/>
+      <w:r>
+        <w:rPr>
+          <w:rFonts w:cstheme="minorHAnsi"/>
+        </w:rPr>
+        <w:t xml:space="preserve"> application</w:t>
+      </w:r>
+      <w:r>
+        <w:rPr>
+          <w:rFonts w:cstheme="minorHAnsi"/>
+        </w:rPr>
+        <w:t xml:space="preserve"> assignment</w:t>
+      </w:r>
+      <w:r>
+        <w:rPr>
+          <w:rFonts w:cstheme="minorHAnsi"/>
+        </w:rPr>
+        <w:t>.</w:t>
+      </w:r>
+    </w:p>
+    <w:p>
+      <w:pPr>
+        <w:pStyle w:val="ListParagraph"/>
+        <w:spacing w:before="240" w:after="0"/>
+        <w:rPr>
+          <w:rFonts w:cstheme="minorHAnsi"/>
+          <w:u w:val="single"/>
+        </w:rPr>
+      </w:pPr>
+    </w:p>
+    <w:p>
+      <w:pPr>
+        <w:pStyle w:val="ListParagraph"/>
+        <w:numPr>
+          <w:ilvl w:val="0"/>
+          <w:numId w:val="6"/>
+        </w:numPr>
+        <w:spacing w:before="240" w:after="0"/>
+        <w:rPr>
+          <w:rFonts w:cstheme="minorHAnsi"/>
+          <w:u w:val="single"/>
+        </w:rPr>
+      </w:pPr>
+      <w:r>
+        <w:rPr>
+          <w:rFonts w:cstheme="minorHAnsi"/>
+        </w:rPr>
+        <w:t xml:space="preserve">Suggestion: </w:t>
+      </w:r>
+      <w:r>
+        <w:rPr>
+          <w:rFonts w:cstheme="minorHAnsi"/>
+        </w:rPr>
+        <w:t>S</w:t>
+      </w:r>
+      <w:r>
+        <w:rPr>
+          <w:rFonts w:cstheme="minorHAnsi"/>
+        </w:rPr>
+        <w:t xml:space="preserve">tart your </w:t>
+      </w:r>
+      <w:proofErr w:type="spellStart"/>
+      <w:r>
+        <w:rPr>
+          <w:rFonts w:cstheme="minorHAnsi"/>
+        </w:rPr>
+        <w:t>FaceDraw</w:t>
+      </w:r>
+      <w:proofErr w:type="spellEnd"/>
+      <w:r>
+        <w:rPr>
+          <w:rFonts w:cstheme="minorHAnsi"/>
+        </w:rPr>
+        <w:t xml:space="preserve"> application with the elements that </w:t>
+      </w:r>
+      <w:r>
+        <w:rPr>
+          <w:rFonts w:cstheme="minorHAnsi"/>
+        </w:rPr>
+        <w:t>you already know how</w:t>
+      </w:r>
+      <w:r>
+        <w:rPr>
+          <w:rFonts w:cstheme="minorHAnsi"/>
+        </w:rPr>
+        <w:t xml:space="preserve"> to accomplish. These were </w:t>
+      </w:r>
+      <w:r>
+        <w:rPr>
+          <w:rFonts w:cstheme="minorHAnsi"/>
+        </w:rPr>
+        <w:t xml:space="preserve">discussed in </w:t>
+      </w:r>
+      <w:r>
+        <w:rPr>
+          <w:rFonts w:cstheme="minorHAnsi"/>
+        </w:rPr>
+        <w:t>our session 1 video.</w:t>
+      </w:r>
+      <w:r>
+        <w:rPr>
+          <w:rFonts w:cstheme="minorHAnsi"/>
+        </w:rPr>
+        <w:t xml:space="preserve"> </w:t>
+      </w:r>
+    </w:p>
+    <w:p>
+      <w:pPr>
+        <w:pStyle w:val="ListParagraph"/>
+        <w:numPr>
+          <w:ilvl w:val="0"/>
+          <w:numId w:val="6"/>
+        </w:numPr>
+        <w:spacing w:before="240" w:after="0"/>
+        <w:rPr>
+          <w:rFonts w:cstheme="minorHAnsi"/>
+        </w:rPr>
+      </w:pPr>
+      <w:r>
+        <w:rPr>
+          <w:rFonts w:cstheme="minorHAnsi"/>
+        </w:rPr>
+        <w:t xml:space="preserve">Watch the </w:t>
+      </w:r>
+      <w:proofErr w:type="spellStart"/>
+      <w:r>
+        <w:rPr>
+          <w:rFonts w:cstheme="minorHAnsi"/>
+        </w:rPr>
+        <w:t>ShapesLibrary</w:t>
+      </w:r>
+      <w:proofErr w:type="spellEnd"/>
+      <w:r>
+        <w:rPr>
+          <w:rFonts w:cstheme="minorHAnsi"/>
+        </w:rPr>
+        <w:t xml:space="preserve"> video </w:t>
+      </w:r>
+      <w:hyperlink r:id="rId9" w:history="1">
+        <w:r>
+          <w:rPr>
+            <w:rStyle w:val="Hyperlink"/>
+            <w:rFonts w:cstheme="minorHAnsi"/>
+          </w:rPr>
+          <w:t>[link]</w:t>
+        </w:r>
+      </w:hyperlink>
+      <w:r>
+        <w:rPr>
+          <w:rFonts w:cstheme="minorHAnsi"/>
+        </w:rPr>
+        <w:t xml:space="preserve"> before the Tuesday Discussion &amp; Lecture session.</w:t>
+      </w:r>
+    </w:p>
+    <w:p>
+      <w:pPr>
+        <w:pStyle w:val="ListParagraph"/>
+        <w:spacing w:before="240" w:after="0"/>
+        <w:rPr>
+          <w:rFonts w:cstheme="minorHAnsi"/>
+        </w:rPr>
+      </w:pPr>
+    </w:p>
+    <w:p>
+      <w:pPr>
+        <w:pStyle w:val="ListParagraph"/>
+        <w:numPr>
+          <w:ilvl w:val="0"/>
+          <w:numId w:val="6"/>
+        </w:numPr>
+        <w:spacing w:before="240" w:after="0"/>
+        <w:rPr>
+          <w:rFonts w:cstheme="minorHAnsi"/>
+          <w:u w:val="single"/>
+        </w:rPr>
+      </w:pPr>
+      <w:r>
+        <w:rPr>
+          <w:rFonts w:cstheme="minorHAnsi"/>
+        </w:rPr>
+        <w:t>Participate in the Tuesday 3pm discussion and lecture</w:t>
+      </w:r>
+      <w:r>
+        <w:rPr>
+          <w:rFonts w:cstheme="minorHAnsi"/>
+        </w:rPr>
+        <w:t xml:space="preserve"> which will focus on drawing shapes in a View</w:t>
+      </w:r>
+      <w:r>
+        <w:rPr>
+          <w:rFonts w:cstheme="minorHAnsi"/>
+        </w:rPr>
+        <w:t xml:space="preserve">… </w:t>
+      </w:r>
+      <w:r>
+        <w:rPr>
+          <w:rFonts w:cstheme="minorHAnsi"/>
+        </w:rPr>
+        <w:t>and/</w:t>
+      </w:r>
+      <w:r>
+        <w:rPr>
+          <w:rFonts w:cstheme="minorHAnsi"/>
+        </w:rPr>
+        <w:t>or watch the resulting video</w:t>
+      </w:r>
+      <w:r>
+        <w:rPr>
+          <w:rFonts w:cstheme="minorHAnsi"/>
+        </w:rPr>
+        <w:t xml:space="preserve"> </w:t>
+      </w:r>
+      <w:hyperlink r:id="rId10" w:history="1">
         <w:r>
           <w:rPr>
             <w:rStyle w:val="Hyperlink"/>
@@ -575,144 +909,8 @@
         <w:rPr>
           <w:rFonts w:cstheme="minorHAnsi"/>
         </w:rPr>
-        <w:t xml:space="preserve">. You </w:t>
-      </w:r>
-      <w:r>
-        <w:rPr>
-          <w:rFonts w:cstheme="minorHAnsi"/>
-        </w:rPr>
-        <w:t xml:space="preserve">will want to </w:t>
-      </w:r>
-      <w:r>
-        <w:rPr>
-          <w:rFonts w:cstheme="minorHAnsi"/>
-        </w:rPr>
-        <w:t>follow a</w:t>
-      </w:r>
-      <w:r>
-        <w:rPr>
-          <w:rFonts w:cstheme="minorHAnsi"/>
-        </w:rPr>
-        <w:t xml:space="preserve">long in the notes </w:t>
-      </w:r>
-      <w:r>
-        <w:rPr>
-          <w:rFonts w:cstheme="minorHAnsi"/>
-        </w:rPr>
-        <w:t xml:space="preserve">and/or answer some assignment </w:t>
-      </w:r>
-      <w:r>
-        <w:rPr>
-          <w:rFonts w:cstheme="minorHAnsi"/>
-        </w:rPr>
-        <w:t>questions as you watch</w:t>
-      </w:r>
-      <w:r>
-        <w:rPr>
-          <w:rFonts w:cstheme="minorHAnsi"/>
-        </w:rPr>
         <w:t xml:space="preserve">. </w:t>
       </w:r>
-    </w:p>
-    <w:p>
-      <w:pPr>
-        <w:pStyle w:val="ListParagraph"/>
-        <w:spacing w:before="240" w:after="0"/>
-        <w:rPr>
-          <w:rFonts w:cstheme="minorHAnsi"/>
-        </w:rPr>
-      </w:pPr>
-      <w:r>
-        <w:rPr>
-          <w:rFonts w:cstheme="minorHAnsi"/>
-          <w:u w:val="single"/>
-        </w:rPr>
-        <w:t>Note</w:t>
-      </w:r>
-      <w:r>
-        <w:rPr>
-          <w:rFonts w:cstheme="minorHAnsi"/>
-        </w:rPr>
-        <w:t xml:space="preserve">: These activities </w:t>
-      </w:r>
-      <w:r>
-        <w:rPr>
-          <w:rFonts w:cstheme="minorHAnsi"/>
-        </w:rPr>
-        <w:t>will likely take you about 2 hours</w:t>
-      </w:r>
-      <w:r>
-        <w:rPr>
-          <w:rFonts w:cstheme="minorHAnsi"/>
-        </w:rPr>
-        <w:t xml:space="preserve">. </w:t>
-      </w:r>
-      <w:r>
-        <w:rPr>
-          <w:rFonts w:cstheme="minorHAnsi"/>
-        </w:rPr>
-        <w:t>Keep you</w:t>
-      </w:r>
-      <w:r>
-        <w:rPr>
-          <w:rFonts w:cstheme="minorHAnsi"/>
-        </w:rPr>
-        <w:t>r</w:t>
-      </w:r>
-      <w:r>
-        <w:rPr>
-          <w:rFonts w:cstheme="minorHAnsi"/>
-        </w:rPr>
-        <w:t xml:space="preserve"> f</w:t>
-      </w:r>
-      <w:r>
-        <w:rPr>
-          <w:rFonts w:cstheme="minorHAnsi"/>
-        </w:rPr>
-        <w:t xml:space="preserve">ocus on the </w:t>
-      </w:r>
-      <w:r>
-        <w:rPr>
-          <w:rFonts w:cstheme="minorHAnsi"/>
-        </w:rPr>
-        <w:t xml:space="preserve">topics that will help you with the </w:t>
-      </w:r>
-      <w:proofErr w:type="spellStart"/>
-      <w:r>
-        <w:rPr>
-          <w:rFonts w:cstheme="minorHAnsi"/>
-        </w:rPr>
-        <w:t>FaceDraw</w:t>
-      </w:r>
-      <w:proofErr w:type="spellEnd"/>
-      <w:r>
-        <w:rPr>
-          <w:rFonts w:cstheme="minorHAnsi"/>
-        </w:rPr>
-        <w:t xml:space="preserve"> application</w:t>
-      </w:r>
-      <w:r>
-        <w:rPr>
-          <w:rFonts w:cstheme="minorHAnsi"/>
-        </w:rPr>
-        <w:t xml:space="preserve"> assignment</w:t>
-      </w:r>
-      <w:r>
-        <w:rPr>
-          <w:rFonts w:cstheme="minorHAnsi"/>
-        </w:rPr>
-        <w:t>.</w:t>
-      </w:r>
-    </w:p>
-    <w:p>
-      <w:pPr>
-        <w:pStyle w:val="ListParagraph"/>
-        <w:spacing w:before="240" w:after="0"/>
-        <w:rPr>
-          <w:rFonts w:cstheme="minorHAnsi"/>
-          <w:u w:val="single"/>
-        </w:rPr>
-      </w:pPr>
     </w:p>
     <w:p>
       <w:pPr>
@@ -724,105 +922,35 @@
         <w:spacing w:before="240" w:after="0"/>
         <w:rPr>
           <w:rFonts w:cstheme="minorHAnsi"/>
-          <w:u w:val="single"/>
-        </w:rPr>
-      </w:pPr>
-      <w:r>
-        <w:rPr>
-          <w:rFonts w:cstheme="minorHAnsi"/>
-        </w:rPr>
-        <w:t xml:space="preserve">Suggestion: </w:t>
-      </w:r>
-      <w:r>
-        <w:rPr>
-          <w:rFonts w:cstheme="minorHAnsi"/>
-        </w:rPr>
-        <w:t>S</w:t>
-      </w:r>
-      <w:r>
-        <w:rPr>
-          <w:rFonts w:cstheme="minorHAnsi"/>
-        </w:rPr>
-        <w:t xml:space="preserve">tart your </w:t>
+        </w:rPr>
+      </w:pPr>
+      <w:r>
+        <w:rPr>
+          <w:rFonts w:cstheme="minorHAnsi"/>
+        </w:rPr>
+        <w:t xml:space="preserve">Review the </w:t>
       </w:r>
       <w:proofErr w:type="spellStart"/>
       <w:r>
         <w:rPr>
           <w:rFonts w:cstheme="minorHAnsi"/>
         </w:rPr>
-        <w:t>FaceDraw</w:t>
+        <w:t>A</w:t>
+      </w:r>
+      <w:r>
+        <w:rPr>
+          <w:rFonts w:cstheme="minorHAnsi"/>
+        </w:rPr>
+        <w:t>ctionListeners</w:t>
       </w:r>
       <w:proofErr w:type="spellEnd"/>
       <w:r>
         <w:rPr>
           <w:rFonts w:cstheme="minorHAnsi"/>
         </w:rPr>
-        <w:t xml:space="preserve"> application with the elements that </w:t>
-      </w:r>
-      <w:r>
-        <w:rPr>
-          <w:rFonts w:cstheme="minorHAnsi"/>
-        </w:rPr>
-        <w:t>you already know how</w:t>
-      </w:r>
-      <w:r>
-        <w:rPr>
-          <w:rFonts w:cstheme="minorHAnsi"/>
-        </w:rPr>
-        <w:t xml:space="preserve"> to accomplish. These were </w:t>
-      </w:r>
-      <w:r>
-        <w:rPr>
-          <w:rFonts w:cstheme="minorHAnsi"/>
-        </w:rPr>
-        <w:t xml:space="preserve">discussed in </w:t>
-      </w:r>
-      <w:r>
-        <w:rPr>
-          <w:rFonts w:cstheme="minorHAnsi"/>
-        </w:rPr>
-        <w:t>our session 1 video.</w:t>
-      </w:r>
-      <w:r>
-        <w:rPr>
-          <w:rFonts w:cstheme="minorHAnsi"/>
-        </w:rPr>
-        <w:t xml:space="preserve"> </w:t>
-      </w:r>
-    </w:p>
-    <w:p>
-      <w:pPr>
-        <w:pStyle w:val="ListParagraph"/>
-        <w:numPr>
-          <w:ilvl w:val="0"/>
-          <w:numId w:val="6"/>
-        </w:numPr>
-        <w:spacing w:before="240" w:after="0"/>
-        <w:rPr>
-          <w:rFonts w:cstheme="minorHAnsi"/>
-        </w:rPr>
-      </w:pPr>
-      <w:r>
-        <w:rPr>
-          <w:rFonts w:cstheme="minorHAnsi"/>
-        </w:rPr>
-        <w:t xml:space="preserve">Watch the </w:t>
-      </w:r>
-      <w:proofErr w:type="spellStart"/>
-      <w:r>
-        <w:rPr>
-          <w:rFonts w:cstheme="minorHAnsi"/>
-        </w:rPr>
-        <w:t>ShapesLibrary</w:t>
-      </w:r>
-      <w:proofErr w:type="spellEnd"/>
-      <w:r>
-        <w:rPr>
-          <w:rFonts w:cstheme="minorHAnsi"/>
-        </w:rPr>
         <w:t xml:space="preserve"> video </w:t>
       </w:r>
-      <w:hyperlink r:id="rId9" w:history="1">
+      <w:hyperlink r:id="rId11" w:history="1">
         <w:r>
           <w:rPr>
             <w:rStyle w:val="Hyperlink"/>
@@ -835,17 +963,14 @@
         <w:rPr>
           <w:rFonts w:cstheme="minorHAnsi"/>
         </w:rPr>
-        <w:t xml:space="preserve"> before the Tuesday Discussion &amp; Lecture session.</w:t>
-      </w:r>
-    </w:p>
-    <w:p>
-      <w:pPr>
-        <w:pStyle w:val="ListParagraph"/>
-        <w:spacing w:before="240" w:after="0"/>
-        <w:rPr>
-          <w:rFonts w:cstheme="minorHAnsi"/>
-        </w:rPr>
-      </w:pPr>
+        <w:t>.</w:t>
+      </w:r>
+      <w:r>
+        <w:rPr>
+          <w:rFonts w:cstheme="minorHAnsi"/>
+        </w:rPr>
+        <w:t xml:space="preserve"> </w:t>
+      </w:r>
     </w:p>
     <w:p>
       <w:pPr>
@@ -857,75 +982,79 @@
         <w:spacing w:before="240" w:after="0"/>
         <w:rPr>
           <w:rFonts w:cstheme="minorHAnsi"/>
+        </w:rPr>
+      </w:pPr>
+      <w:r>
+        <w:rPr>
+          <w:rFonts w:cstheme="minorHAnsi"/>
+        </w:rPr>
+        <w:t>Continue to up</w:t>
+      </w:r>
+      <w:r>
+        <w:rPr>
+          <w:rFonts w:cstheme="minorHAnsi"/>
+        </w:rPr>
+        <w:t xml:space="preserve">date your </w:t>
+      </w:r>
+      <w:proofErr w:type="spellStart"/>
+      <w:r>
+        <w:rPr>
+          <w:rFonts w:cstheme="minorHAnsi"/>
+        </w:rPr>
+        <w:t>FaceDraw</w:t>
+      </w:r>
+      <w:proofErr w:type="spellEnd"/>
+      <w:r>
+        <w:rPr>
+          <w:rFonts w:cstheme="minorHAnsi"/>
+        </w:rPr>
+        <w:t xml:space="preserve"> application incrementally. If you are not using version control (like </w:t>
+      </w:r>
+      <w:proofErr w:type="spellStart"/>
+      <w:r>
+        <w:rPr>
+          <w:rFonts w:cstheme="minorHAnsi"/>
+        </w:rPr>
+        <w:t>Git</w:t>
+      </w:r>
+      <w:proofErr w:type="spellEnd"/>
+      <w:r>
+        <w:rPr>
+          <w:rFonts w:cstheme="minorHAnsi"/>
+        </w:rPr>
+        <w:t xml:space="preserve">), be sure to save periodic working copies off your code so that if you break something you can revert to something that worked previously. </w:t>
+      </w:r>
+    </w:p>
+    <w:p>
+      <w:pPr>
+        <w:pStyle w:val="ListParagraph"/>
+        <w:spacing w:before="240" w:after="0"/>
+        <w:rPr>
+          <w:rFonts w:cstheme="minorHAnsi"/>
+        </w:rPr>
+      </w:pPr>
+      <w:r>
+        <w:rPr>
+          <w:rFonts w:cstheme="minorHAnsi"/>
           <w:u w:val="single"/>
         </w:rPr>
-      </w:pPr>
-      <w:r>
-        <w:rPr>
-          <w:rFonts w:cstheme="minorHAnsi"/>
-        </w:rPr>
-        <w:t>Participate in the Tuesday 3pm discussion and lecture</w:t>
-      </w:r>
-      <w:r>
-        <w:rPr>
-          <w:rFonts w:cstheme="minorHAnsi"/>
-        </w:rPr>
-        <w:t xml:space="preserve"> which will focus on drawing shapes in a View</w:t>
-      </w:r>
-      <w:r>
-        <w:rPr>
-          <w:rFonts w:cstheme="minorHAnsi"/>
-        </w:rPr>
-        <w:t xml:space="preserve">… </w:t>
-      </w:r>
-      <w:r>
-        <w:rPr>
-          <w:rFonts w:cstheme="minorHAnsi"/>
-        </w:rPr>
-        <w:t>and/</w:t>
-      </w:r>
-      <w:r>
-        <w:rPr>
-          <w:rFonts w:cstheme="minorHAnsi"/>
-        </w:rPr>
-        <w:t>or watch the resulting video</w:t>
-      </w:r>
-      <w:r>
-        <w:rPr>
-          <w:rFonts w:cstheme="minorHAnsi"/>
-        </w:rPr>
-        <w:t xml:space="preserve">. A link will be </w:t>
-      </w:r>
-      <w:r>
-        <w:rPr>
-          <w:rFonts w:cstheme="minorHAnsi"/>
-        </w:rPr>
-        <w:t xml:space="preserve">here </w:t>
-      </w:r>
-      <w:r>
-        <w:rPr>
-          <w:rFonts w:cstheme="minorHAnsi"/>
-        </w:rPr>
-        <w:t>provided</w:t>
-      </w:r>
-      <w:r>
-        <w:rPr>
-          <w:rFonts w:cstheme="minorHAnsi"/>
-        </w:rPr>
-        <w:t xml:space="preserve"> once </w:t>
-      </w:r>
-      <w:r>
-        <w:rPr>
-          <w:rFonts w:cstheme="minorHAnsi"/>
-        </w:rPr>
-        <w:t>it is available</w:t>
-      </w:r>
-      <w:r>
-        <w:rPr>
-          <w:rFonts w:cstheme="minorHAnsi"/>
-        </w:rPr>
-        <w:t>.</w:t>
-      </w:r>
+        <w:t>Note</w:t>
+      </w:r>
+      <w:r>
+        <w:rPr>
+          <w:rFonts w:cstheme="minorHAnsi"/>
+        </w:rPr>
+        <w:t xml:space="preserve">: Take a deep breath, stay focused, enjoy the journey, and deliver something that you can take pride in completing. </w:t>
+      </w:r>
+    </w:p>
+    <w:p>
+      <w:pPr>
+        <w:pStyle w:val="ListParagraph"/>
+        <w:spacing w:before="240" w:after="0"/>
+        <w:rPr>
+          <w:rFonts w:cstheme="minorHAnsi"/>
+        </w:rPr>
+      </w:pPr>
     </w:p>
     <w:p>
       <w:pPr>
@@ -937,54 +1066,14 @@
         <w:spacing w:before="240" w:after="0"/>
         <w:rPr>
           <w:rFonts w:cstheme="minorHAnsi"/>
-        </w:rPr>
-      </w:pPr>
-      <w:r>
-        <w:rPr>
-          <w:rFonts w:cstheme="minorHAnsi"/>
-        </w:rPr>
-        <w:t xml:space="preserve">Review the </w:t>
-      </w:r>
-      <w:proofErr w:type="spellStart"/>
-      <w:r>
-        <w:rPr>
-          <w:rFonts w:cstheme="minorHAnsi"/>
-        </w:rPr>
-        <w:t>A</w:t>
-      </w:r>
-      <w:r>
-        <w:rPr>
-          <w:rFonts w:cstheme="minorHAnsi"/>
-        </w:rPr>
-        <w:t>ctionListeners</w:t>
-      </w:r>
-      <w:proofErr w:type="spellEnd"/>
-      <w:r>
-        <w:rPr>
-          <w:rFonts w:cstheme="minorHAnsi"/>
-        </w:rPr>
-        <w:t xml:space="preserve"> video </w:t>
-      </w:r>
-      <w:hyperlink r:id="rId10" w:history="1">
-        <w:r>
-          <w:rPr>
-            <w:rStyle w:val="Hyperlink"/>
-            <w:rFonts w:cstheme="minorHAnsi"/>
-          </w:rPr>
-          <w:t>[link]</w:t>
-        </w:r>
-      </w:hyperlink>
-      <w:r>
-        <w:rPr>
-          <w:rFonts w:cstheme="minorHAnsi"/>
-        </w:rPr>
-        <w:t>.</w:t>
-      </w:r>
-      <w:r>
-        <w:rPr>
-          <w:rFonts w:cstheme="minorHAnsi"/>
-        </w:rPr>
-        <w:t xml:space="preserve"> </w:t>
+          <w:u w:val="single"/>
+        </w:rPr>
+      </w:pPr>
+      <w:r>
+        <w:rPr>
+          <w:rFonts w:cstheme="minorHAnsi"/>
+        </w:rPr>
+        <w:t xml:space="preserve">Complete your Discussion Board posting by the end of the day Wednesday. </w:t>
       </w:r>
     </w:p>
     <w:p>
@@ -997,79 +1086,15 @@
         <w:spacing w:before="240" w:after="0"/>
         <w:rPr>
           <w:rFonts w:cstheme="minorHAnsi"/>
-        </w:rPr>
-      </w:pPr>
-      <w:r>
-        <w:rPr>
-          <w:rFonts w:cstheme="minorHAnsi"/>
-        </w:rPr>
-        <w:t>Continue to up</w:t>
-      </w:r>
-      <w:r>
-        <w:rPr>
-          <w:rFonts w:cstheme="minorHAnsi"/>
-        </w:rPr>
-        <w:t xml:space="preserve">date your </w:t>
-      </w:r>
-      <w:proofErr w:type="spellStart"/>
-      <w:r>
-        <w:rPr>
-          <w:rFonts w:cstheme="minorHAnsi"/>
-        </w:rPr>
-        <w:t>FaceDraw</w:t>
-      </w:r>
-      <w:proofErr w:type="spellEnd"/>
-      <w:r>
-        <w:rPr>
-          <w:rFonts w:cstheme="minorHAnsi"/>
-        </w:rPr>
-        <w:t xml:space="preserve"> application incrementally. If you are not using version control (like </w:t>
-      </w:r>
-      <w:proofErr w:type="spellStart"/>
-      <w:r>
-        <w:rPr>
-          <w:rFonts w:cstheme="minorHAnsi"/>
-        </w:rPr>
-        <w:t>Git</w:t>
-      </w:r>
-      <w:proofErr w:type="spellEnd"/>
-      <w:r>
-        <w:rPr>
-          <w:rFonts w:cstheme="minorHAnsi"/>
-        </w:rPr>
-        <w:t xml:space="preserve">), be sure to save periodic working copies off your code so that if you break something you can revert to something that worked previously. </w:t>
-      </w:r>
-    </w:p>
-    <w:p>
-      <w:pPr>
-        <w:pStyle w:val="ListParagraph"/>
-        <w:spacing w:before="240" w:after="0"/>
-        <w:rPr>
-          <w:rFonts w:cstheme="minorHAnsi"/>
-        </w:rPr>
-      </w:pPr>
-      <w:r>
-        <w:rPr>
-          <w:rFonts w:cstheme="minorHAnsi"/>
           <w:u w:val="single"/>
         </w:rPr>
-        <w:t>Note</w:t>
-      </w:r>
-      <w:r>
-        <w:rPr>
-          <w:rFonts w:cstheme="minorHAnsi"/>
-        </w:rPr>
-        <w:t xml:space="preserve">: Take a deep breath, stay focused, enjoy the journey, and deliver something that you can take pride in completing. </w:t>
-      </w:r>
-    </w:p>
-    <w:p>
-      <w:pPr>
-        <w:pStyle w:val="ListParagraph"/>
-        <w:spacing w:before="240" w:after="0"/>
-        <w:rPr>
-          <w:rFonts w:cstheme="minorHAnsi"/>
-        </w:rPr>
-      </w:pPr>
+      </w:pPr>
+      <w:r>
+        <w:rPr>
+          <w:rFonts w:cstheme="minorHAnsi"/>
+        </w:rPr>
+        <w:t>Respond to one or more other Discussion Board postings by the end of the day Friday.</w:t>
+      </w:r>
     </w:p>
     <w:p>
       <w:pPr>
@@ -1088,46 +1113,6 @@
         <w:rPr>
           <w:rFonts w:cstheme="minorHAnsi"/>
         </w:rPr>
-        <w:t xml:space="preserve">Complete your Discussion Board posting by the end of the day Wednesday. </w:t>
-      </w:r>
-    </w:p>
-    <w:p>
-      <w:pPr>
-        <w:pStyle w:val="ListParagraph"/>
-        <w:numPr>
-          <w:ilvl w:val="0"/>
-          <w:numId w:val="6"/>
-        </w:numPr>
-        <w:spacing w:before="240" w:after="0"/>
-        <w:rPr>
-          <w:rFonts w:cstheme="minorHAnsi"/>
-          <w:u w:val="single"/>
-        </w:rPr>
-      </w:pPr>
-      <w:r>
-        <w:rPr>
-          <w:rFonts w:cstheme="minorHAnsi"/>
-        </w:rPr>
-        <w:t>Respond to one or more other Discussion Board postings by the end of the day Friday.</w:t>
-      </w:r>
-    </w:p>
-    <w:p>
-      <w:pPr>
-        <w:pStyle w:val="ListParagraph"/>
-        <w:numPr>
-          <w:ilvl w:val="0"/>
-          <w:numId w:val="6"/>
-        </w:numPr>
-        <w:spacing w:before="240" w:after="0"/>
-        <w:rPr>
-          <w:rFonts w:cstheme="minorHAnsi"/>
-          <w:u w:val="single"/>
-        </w:rPr>
-      </w:pPr>
-      <w:r>
-        <w:rPr>
-          <w:rFonts w:cstheme="minorHAnsi"/>
-        </w:rPr>
         <w:t>Complete your week 3</w:t>
       </w:r>
       <w:r>
@@ -1136,7 +1121,7 @@
         </w:rPr>
         <w:t xml:space="preserve"> assignment </w:t>
       </w:r>
-      <w:hyperlink r:id="rId11" w:history="1">
+      <w:hyperlink r:id="rId12" w:history="1">
         <w:r>
           <w:rPr>
             <w:rStyle w:val="Hyperlink"/>

</xml_diff>